<commit_message>
Worked some distribution fixes and almost everything is ready
</commit_message>
<xml_diff>
--- a/basic/python/Basic - Azrieli & Sons data/questions.docx
+++ b/basic/python/Basic - Azrieli & Sons data/questions.docx
@@ -623,11 +623,9 @@
         </w:rPr>
         <w:t xml:space="preserve"> הינו </w:t>
       </w:r>
-      <w:proofErr w:type="spellStart"/>
       <w:r>
         <w:t>iaf</w:t>
       </w:r>
-      <w:proofErr w:type="spellEnd"/>
       <w:r>
         <w:rPr>
           <w:rFonts w:hint="cs"/>
@@ -827,11 +825,9 @@
       <w:r>
         <w:t>(</w:t>
       </w:r>
-      <w:proofErr w:type="spellStart"/>
       <w:r>
         <w:t>bituch_leumi</w:t>
       </w:r>
-      <w:proofErr w:type="spellEnd"/>
       <w:r>
         <w:t>)</w:t>
       </w:r>
@@ -891,11 +887,9 @@
         </w:rPr>
         <w:t xml:space="preserve"> חסר מה התעריף הבסיסי (</w:t>
       </w:r>
-      <w:proofErr w:type="spellStart"/>
       <w:r>
         <w:t>basic_taarif</w:t>
       </w:r>
-      <w:proofErr w:type="spellEnd"/>
       <w:r>
         <w:rPr>
           <w:rFonts w:hint="cs"/>
@@ -1256,11 +1250,9 @@
         </w:rPr>
         <w:t xml:space="preserve">. (לדוגמה </w:t>
       </w:r>
-      <w:proofErr w:type="spellStart"/>
       <w:r>
         <w:t>aminach</w:t>
       </w:r>
-      <w:proofErr w:type="spellEnd"/>
       <w:r>
         <w:rPr>
           <w:rFonts w:hint="cs"/>
@@ -1556,13 +1548,8 @@
         </w:rPr>
         <w:t xml:space="preserve"> עמינח, יס, הוט (</w:t>
       </w:r>
-      <w:proofErr w:type="spellStart"/>
-      <w:r>
-        <w:t>aminah</w:t>
-      </w:r>
-      <w:proofErr w:type="spellEnd"/>
-      <w:r>
-        <w:t>, yes, hot</w:t>
+      <w:r>
+        <w:t>aminah, yes, hot</w:t>
       </w:r>
       <w:r>
         <w:rPr>
@@ -1605,7 +1592,6 @@
           <w14:ligatures w14:val="none"/>
         </w:rPr>
       </w:pPr>
-      <w:proofErr w:type="spellStart"/>
       <w:r>
         <w:rPr>
           <w:rFonts w:ascii="Times New Roman" w:eastAsia="Times New Roman" w:hAnsi="Times New Roman" w:cs="Times New Roman"/>
@@ -1614,9 +1600,8 @@
           <w:szCs w:val="24"/>
           <w14:ligatures w14:val="none"/>
         </w:rPr>
-        <w:t>Aminach</w:t>
-      </w:r>
-      <w:proofErr w:type="spellEnd"/>
+        <w:t>Aminach -&gt; mizranei_kfar_saba</w:t>
+      </w:r>
       <w:r>
         <w:rPr>
           <w:rFonts w:ascii="Times New Roman" w:eastAsia="Times New Roman" w:hAnsi="Times New Roman" w:cs="Times New Roman"/>
@@ -1625,9 +1610,9 @@
           <w:szCs w:val="24"/>
           <w14:ligatures w14:val="none"/>
         </w:rPr>
-        <w:t xml:space="preserve"> -&gt; </w:t>
-      </w:r>
-      <w:proofErr w:type="spellStart"/>
+        <w:br/>
+        <w:t>Yes -&gt; dbs_satelites</w:t>
+      </w:r>
       <w:r>
         <w:rPr>
           <w:rFonts w:ascii="Times New Roman" w:eastAsia="Times New Roman" w:hAnsi="Times New Roman" w:cs="Times New Roman"/>
@@ -1636,55 +1621,9 @@
           <w:szCs w:val="24"/>
           <w14:ligatures w14:val="none"/>
         </w:rPr>
-        <w:t>mizranei_kfar_saba</w:t>
-      </w:r>
-      <w:proofErr w:type="spellEnd"/>
-      <w:r>
-        <w:rPr>
-          <w:rFonts w:ascii="Times New Roman" w:eastAsia="Times New Roman" w:hAnsi="Times New Roman" w:cs="Times New Roman"/>
-          <w:kern w:val="0"/>
-          <w:sz w:val="24"/>
-          <w:szCs w:val="24"/>
-          <w14:ligatures w14:val="none"/>
-        </w:rPr>
         <w:br/>
-        <w:t xml:space="preserve">Yes -&gt; </w:t>
-      </w:r>
-      <w:proofErr w:type="spellStart"/>
-      <w:r>
-        <w:rPr>
-          <w:rFonts w:ascii="Times New Roman" w:eastAsia="Times New Roman" w:hAnsi="Times New Roman" w:cs="Times New Roman"/>
-          <w:kern w:val="0"/>
-          <w:sz w:val="24"/>
-          <w:szCs w:val="24"/>
-          <w14:ligatures w14:val="none"/>
-        </w:rPr>
-        <w:t>dbs_satelites</w:t>
-      </w:r>
-      <w:proofErr w:type="spellEnd"/>
-      <w:r>
-        <w:rPr>
-          <w:rFonts w:ascii="Times New Roman" w:eastAsia="Times New Roman" w:hAnsi="Times New Roman" w:cs="Times New Roman"/>
-          <w:kern w:val="0"/>
-          <w:sz w:val="24"/>
-          <w:szCs w:val="24"/>
-          <w14:ligatures w14:val="none"/>
-        </w:rPr>
-        <w:br/>
-        <w:t xml:space="preserve">Hot -&gt; </w:t>
-      </w:r>
-      <w:proofErr w:type="spellStart"/>
-      <w:r>
-        <w:rPr>
-          <w:rFonts w:ascii="Times New Roman" w:eastAsia="Times New Roman" w:hAnsi="Times New Roman" w:cs="Times New Roman"/>
-          <w:kern w:val="0"/>
-          <w:sz w:val="24"/>
-          <w:szCs w:val="24"/>
-          <w14:ligatures w14:val="none"/>
-        </w:rPr>
-        <w:t>telecommunication_ltd</w:t>
-      </w:r>
-      <w:proofErr w:type="spellEnd"/>
+        <w:t>Hot -&gt; telecommunication_ltd</w:t>
+      </w:r>
     </w:p>
     <w:p>
       <w:pPr>
@@ -1872,14 +1811,7 @@
           <w:rFonts w:hint="cs"/>
           <w:rtl/>
         </w:rPr>
-        <w:t xml:space="preserve">ירשולים מוני </w:t>
-      </w:r>
-      <w:r>
-        <w:rPr>
-          <w:rFonts w:hint="cs"/>
-          <w:rtl/>
-        </w:rPr>
-        <w:t xml:space="preserve">משלם יותר מיד </w:t>
+        <w:t xml:space="preserve">ירשולים מוני משלם יותר מיד </w:t>
       </w:r>
       <w:r>
         <w:rPr>
@@ -1892,14 +1824,88 @@
           <w:rFonts w:hint="cs"/>
           <w:rtl/>
         </w:rPr>
-        <w:t xml:space="preserve"> מר עזריאלי ביקש להוריד 0 מהסוף מהבונוס </w:t>
-      </w:r>
-      <w:r>
-        <w:rPr>
-          <w:rFonts w:hint="cs"/>
-          <w:rtl/>
-        </w:rPr>
-        <w:t>לקילומטרים אקסטרה אצלם.</w:t>
+        <w:t xml:space="preserve"> מר עזריאלי ביקש להוריד 0 מהסוף מהבונוס לקילומטרים אקסטרה אצלם.</w:t>
+      </w:r>
+    </w:p>
+    <w:p>
+      <w:pPr>
+        <w:pStyle w:val="ListParagraph"/>
+        <w:numPr>
+          <w:ilvl w:val="0"/>
+          <w:numId w:val="7"/>
+        </w:numPr>
+      </w:pPr>
+      <w:r>
+        <w:rPr>
+          <w:rFonts w:hint="cs"/>
+          <w:rtl/>
+        </w:rPr>
+        <w:t>קבצים כפולים מוסרים בעיבוד מקדים</w:t>
+      </w:r>
+    </w:p>
+    <w:p>
+      <w:pPr>
+        <w:pStyle w:val="ListParagraph"/>
+        <w:numPr>
+          <w:ilvl w:val="0"/>
+          <w:numId w:val="7"/>
+        </w:numPr>
+      </w:pPr>
+      <w:r>
+        <w:rPr>
+          <w:rFonts w:hint="cs"/>
+          <w:rtl/>
+        </w:rPr>
+        <w:t xml:space="preserve">תיקון הקמ"ש שיתפלג נורמלי </w:t>
+      </w:r>
+      <w:r>
+        <w:rPr>
+          <w:rtl/>
+        </w:rPr>
+        <w:t>–</w:t>
+      </w:r>
+      <w:r>
+        <w:rPr>
+          <w:rFonts w:hint="cs"/>
+          <w:rtl/>
+        </w:rPr>
+        <w:t xml:space="preserve"> עוד לא </w:t>
+      </w:r>
+      <w:r>
+        <w:rPr>
+          <w:rFonts w:hint="cs"/>
+          <w:rtl/>
+        </w:rPr>
+        <w:t>סיימת וגם לא הבנתי כל כך מה עשיתי שם אבל זה עבד</w:t>
+      </w:r>
+    </w:p>
+    <w:p>
+      <w:pPr>
+        <w:pStyle w:val="ListParagraph"/>
+        <w:numPr>
+          <w:ilvl w:val="0"/>
+          <w:numId w:val="7"/>
+        </w:numPr>
+      </w:pPr>
+      <w:r>
+        <w:rPr>
+          <w:rFonts w:hint="cs"/>
+          <w:rtl/>
+        </w:rPr>
+        <w:t xml:space="preserve">תיקון השעות לפי פרדיקציה של הקמ"ש </w:t>
+      </w:r>
+      <w:r>
+        <w:rPr>
+          <w:rtl/>
+        </w:rPr>
+        <w:t>–</w:t>
+      </w:r>
+      <w:r>
+        <w:rPr>
+          <w:rFonts w:hint="cs"/>
+          <w:rtl/>
+        </w:rPr>
+        <w:t xml:space="preserve"> עוד לא עשיתי</w:t>
       </w:r>
     </w:p>
     <w:p/>

</xml_diff>